<commit_message>
Addedmore information for the IIR exponential filter for the 3 dB cut-off freqquncy and time response. Also imoroved the definition and basic exolanation on the parameters definition.
</commit_message>
<xml_diff>
--- a/MathSupport/Filter/PLL/Documentation/Analysis of PLL and Brown_Filter type.docx
+++ b/MathSupport/Filter/PLL/Documentation/Analysis of PLL and Brown_Filter type.docx
@@ -1512,6 +1512,8 @@
               <w:rPr>
                 <w:rFonts w:ascii="Cambria Math" w:hAnsi="Cambria Math"/>
                 <w:i/>
+                <w:sz w:val="32"/>
+                <w:szCs w:val="32"/>
               </w:rPr>
             </m:ctrlPr>
           </m:sSubPr>
@@ -1522,12 +1524,16 @@
               </m:rPr>
               <w:rPr>
                 <w:rFonts w:ascii="Cambria Math" w:hAnsi="Cambria Math"/>
+                <w:sz w:val="32"/>
+                <w:szCs w:val="32"/>
               </w:rPr>
               <m:t>ω</m:t>
             </m:r>
             <m:ctrlPr>
               <w:rPr>
                 <w:rFonts w:ascii="Cambria Math" w:hAnsi="Cambria Math"/>
+                <w:sz w:val="32"/>
+                <w:szCs w:val="32"/>
               </w:rPr>
             </m:ctrlPr>
           </m:e>
@@ -1535,6 +1541,8 @@
             <m:r>
               <w:rPr>
                 <w:rFonts w:ascii="Cambria Math" w:hAnsi="Cambria Math"/>
+                <w:sz w:val="32"/>
+                <w:szCs w:val="32"/>
               </w:rPr>
               <m:t>c</m:t>
             </m:r>
@@ -1543,6 +1551,8 @@
         <m:r>
           <w:rPr>
             <w:rFonts w:ascii="Cambria Math" w:hAnsi="Cambria Math"/>
+            <w:sz w:val="32"/>
+            <w:szCs w:val="32"/>
           </w:rPr>
           <m:t>=</m:t>
         </m:r>
@@ -1551,6 +1561,8 @@
             <m:ctrlPr>
               <w:rPr>
                 <w:rFonts w:ascii="Cambria Math" w:hAnsi="Cambria Math"/>
+                <w:sz w:val="32"/>
+                <w:szCs w:val="32"/>
               </w:rPr>
             </m:ctrlPr>
           </m:funcPr>
@@ -1561,6 +1573,8 @@
               </m:rPr>
               <w:rPr>
                 <w:rFonts w:ascii="Cambria Math" w:hAnsi="Cambria Math"/>
+                <w:sz w:val="32"/>
+                <w:szCs w:val="32"/>
               </w:rPr>
               <m:t>arccos</m:t>
             </m:r>
@@ -1568,6 +1582,8 @@
               <w:rPr>
                 <w:rFonts w:ascii="Cambria Math" w:hAnsi="Cambria Math"/>
                 <w:i/>
+                <w:sz w:val="32"/>
+                <w:szCs w:val="32"/>
               </w:rPr>
             </m:ctrlPr>
           </m:fName>
@@ -1577,6 +1593,8 @@
                 <m:ctrlPr>
                   <w:rPr>
                     <w:rFonts w:ascii="Cambria Math" w:hAnsi="Cambria Math"/>
+                    <w:sz w:val="32"/>
+                    <w:szCs w:val="32"/>
                   </w:rPr>
                 </m:ctrlPr>
               </m:dPr>
@@ -1586,6 +1604,8 @@
                     <m:ctrlPr>
                       <w:rPr>
                         <w:rFonts w:ascii="Cambria Math" w:hAnsi="Cambria Math"/>
+                        <w:sz w:val="32"/>
+                        <w:szCs w:val="32"/>
                       </w:rPr>
                     </m:ctrlPr>
                   </m:fPr>
@@ -1596,6 +1616,8 @@
                           <w:rPr>
                             <w:rFonts w:ascii="Cambria Math" w:hAnsi="Cambria Math"/>
                             <w:i/>
+                            <w:sz w:val="32"/>
+                            <w:szCs w:val="32"/>
                           </w:rPr>
                         </m:ctrlPr>
                       </m:sSupPr>
@@ -1606,6 +1628,8 @@
                           </m:rPr>
                           <w:rPr>
                             <w:rFonts w:ascii="Cambria Math" w:hAnsi="Cambria Math"/>
+                            <w:sz w:val="32"/>
+                            <w:szCs w:val="32"/>
                           </w:rPr>
                           <m:t>α</m:t>
                         </m:r>
@@ -1614,6 +1638,8 @@
                         <m:r>
                           <w:rPr>
                             <w:rFonts w:ascii="Cambria Math" w:hAnsi="Cambria Math"/>
+                            <w:sz w:val="32"/>
+                            <w:szCs w:val="32"/>
                           </w:rPr>
                           <m:t>2</m:t>
                         </m:r>
@@ -1622,6 +1648,8 @@
                     <m:r>
                       <w:rPr>
                         <w:rFonts w:ascii="Cambria Math" w:hAnsi="Cambria Math"/>
+                        <w:sz w:val="32"/>
+                        <w:szCs w:val="32"/>
                       </w:rPr>
                       <m:t>+2</m:t>
                     </m:r>
@@ -1631,12 +1659,16 @@
                       </m:rPr>
                       <w:rPr>
                         <w:rFonts w:ascii="Cambria Math" w:hAnsi="Cambria Math"/>
+                        <w:sz w:val="32"/>
+                        <w:szCs w:val="32"/>
                       </w:rPr>
                       <m:t>α</m:t>
                     </m:r>
                     <m:r>
                       <w:rPr>
                         <w:rFonts w:ascii="Cambria Math" w:hAnsi="Cambria Math"/>
+                        <w:sz w:val="32"/>
+                        <w:szCs w:val="32"/>
                       </w:rPr>
                       <m:t>-2</m:t>
                     </m:r>
@@ -1644,6 +1676,8 @@
                       <w:rPr>
                         <w:rFonts w:ascii="Cambria Math" w:hAnsi="Cambria Math"/>
                         <w:i/>
+                        <w:sz w:val="32"/>
+                        <w:szCs w:val="32"/>
                       </w:rPr>
                     </m:ctrlPr>
                   </m:num>
@@ -1651,6 +1685,8 @@
                     <m:r>
                       <w:rPr>
                         <w:rFonts w:ascii="Cambria Math" w:hAnsi="Cambria Math"/>
+                        <w:sz w:val="32"/>
+                        <w:szCs w:val="32"/>
                       </w:rPr>
                       <m:t>2</m:t>
                     </m:r>
@@ -1660,12 +1696,16 @@
                       </m:rPr>
                       <w:rPr>
                         <w:rFonts w:ascii="Cambria Math" w:hAnsi="Cambria Math"/>
+                        <w:sz w:val="32"/>
+                        <w:szCs w:val="32"/>
                       </w:rPr>
                       <m:t>α</m:t>
                     </m:r>
                     <m:r>
                       <w:rPr>
                         <w:rFonts w:ascii="Cambria Math" w:hAnsi="Cambria Math"/>
+                        <w:sz w:val="32"/>
+                        <w:szCs w:val="32"/>
                       </w:rPr>
                       <m:t>-2</m:t>
                     </m:r>
@@ -1673,6 +1713,8 @@
                       <w:rPr>
                         <w:rFonts w:ascii="Cambria Math" w:hAnsi="Cambria Math"/>
                         <w:i/>
+                        <w:sz w:val="32"/>
+                        <w:szCs w:val="32"/>
                       </w:rPr>
                     </m:ctrlPr>
                   </m:den>
@@ -1681,6 +1723,8 @@
                   <w:rPr>
                     <w:rFonts w:ascii="Cambria Math" w:hAnsi="Cambria Math"/>
                     <w:i/>
+                    <w:sz w:val="32"/>
+                    <w:szCs w:val="32"/>
                   </w:rPr>
                 </m:ctrlPr>
               </m:e>
@@ -1833,6 +1877,9 @@
           <w:numId w:val="11"/>
         </w:numPr>
       </w:pPr>
+      <w:r>
+        <w:t>α</w:t>
+      </w:r>
     </w:p>
     <w:p>
       <w:pPr>
@@ -2093,7 +2140,7 @@
         </w:rPr>
         <w:lastRenderedPageBreak/>
         <w:drawing>
-          <wp:inline distT="0" distB="0" distL="0" distR="0" wp14:anchorId="7063E907" wp14:editId="58B2142B">
+          <wp:inline distT="0" distB="0" distL="0" distR="0" wp14:anchorId="7063E907" wp14:editId="2F0B6C71">
             <wp:extent cx="5486400" cy="2913380"/>
             <wp:effectExtent l="0" t="0" r="0" b="1270"/>
             <wp:docPr id="1571123141" name="Chart 1">
@@ -2317,123 +2364,124 @@
       <w:pPr>
         <w:spacing w:after="160" w:line="278" w:lineRule="auto"/>
       </w:pPr>
-      <m:oMathPara>
-        <m:oMath>
-          <m:r>
-            <w:rPr>
-              <w:rFonts w:ascii="Cambria Math" w:hAnsi="Cambria Math"/>
-            </w:rPr>
-            <m:t>1-</m:t>
-          </m:r>
-          <m:sSup>
-            <m:sSupPr>
-              <m:ctrlPr>
-                <w:rPr>
-                  <w:rFonts w:ascii="Cambria Math" w:hAnsi="Cambria Math"/>
-                  <w:i/>
-                  <w:iCs/>
-                </w:rPr>
-              </m:ctrlPr>
-            </m:sSupPr>
-            <m:e>
-              <m:d>
-                <m:dPr>
-                  <m:ctrlPr>
-                    <w:rPr>
-                      <w:rFonts w:ascii="Cambria Math" w:hAnsi="Cambria Math"/>
-                      <w:i/>
-                      <w:iCs/>
-                    </w:rPr>
-                  </m:ctrlPr>
-                </m:dPr>
-                <m:e>
-                  <m:r>
-                    <w:rPr>
-                      <w:rFonts w:ascii="Cambria Math" w:hAnsi="Cambria Math"/>
-                    </w:rPr>
-                    <m:t>1-α</m:t>
-                  </m:r>
-                </m:e>
-              </m:d>
-            </m:e>
-            <m:sup>
-              <m:r>
-                <w:rPr>
-                  <w:rFonts w:ascii="Cambria Math" w:hAnsi="Cambria Math"/>
-                </w:rPr>
-                <m:t>n</m:t>
-              </m:r>
-            </m:sup>
-          </m:sSup>
-          <m:r>
-            <w:rPr>
-              <w:rFonts w:ascii="Cambria Math" w:hAnsi="Cambria Math"/>
-            </w:rPr>
-            <m:t>=0.9</m:t>
-          </m:r>
-          <m:r>
-            <m:rPr>
-              <m:sty m:val="p"/>
-            </m:rPr>
-            <w:rPr>
-              <w:rFonts w:ascii="Cambria Math" w:hAnsi="Cambria Math"/>
-            </w:rPr>
-            <m:t> ⇒ </m:t>
-          </m:r>
-          <m:sSup>
-            <m:sSupPr>
-              <m:ctrlPr>
-                <w:rPr>
-                  <w:rFonts w:ascii="Cambria Math" w:hAnsi="Cambria Math"/>
-                  <w:i/>
-                  <w:iCs/>
-                </w:rPr>
-              </m:ctrlPr>
-            </m:sSupPr>
-            <m:e>
-              <m:d>
-                <m:dPr>
-                  <m:ctrlPr>
-                    <w:rPr>
-                      <w:rFonts w:ascii="Cambria Math" w:hAnsi="Cambria Math"/>
-                      <w:i/>
-                      <w:iCs/>
-                    </w:rPr>
-                  </m:ctrlPr>
-                </m:dPr>
-                <m:e>
-                  <m:r>
-                    <w:rPr>
-                      <w:rFonts w:ascii="Cambria Math" w:hAnsi="Cambria Math"/>
-                    </w:rPr>
-                    <m:t>1-α</m:t>
-                  </m:r>
-                </m:e>
-              </m:d>
-              <m:ctrlPr>
-                <w:rPr>
-                  <w:rFonts w:ascii="Cambria Math" w:hAnsi="Cambria Math"/>
-                  <w:iCs/>
-                </w:rPr>
-              </m:ctrlPr>
-            </m:e>
-            <m:sup>
-              <m:r>
-                <w:rPr>
-                  <w:rFonts w:ascii="Cambria Math" w:hAnsi="Cambria Math"/>
-                </w:rPr>
-                <m:t>n</m:t>
-              </m:r>
-            </m:sup>
-          </m:sSup>
-          <m:r>
-            <w:rPr>
-              <w:rFonts w:ascii="Cambria Math" w:hAnsi="Cambria Math"/>
-            </w:rPr>
-            <m:t>=0.1</m:t>
-          </m:r>
-        </m:oMath>
-      </m:oMathPara>
+      <m:oMath>
+        <m:r>
+          <w:rPr>
+            <w:rFonts w:ascii="Cambria Math" w:hAnsi="Cambria Math"/>
+          </w:rPr>
+          <m:t>1-</m:t>
+        </m:r>
+        <m:sSup>
+          <m:sSupPr>
+            <m:ctrlPr>
+              <w:rPr>
+                <w:rFonts w:ascii="Cambria Math" w:hAnsi="Cambria Math"/>
+                <w:i/>
+                <w:iCs/>
+              </w:rPr>
+            </m:ctrlPr>
+          </m:sSupPr>
+          <m:e>
+            <m:d>
+              <m:dPr>
+                <m:ctrlPr>
+                  <w:rPr>
+                    <w:rFonts w:ascii="Cambria Math" w:hAnsi="Cambria Math"/>
+                    <w:i/>
+                    <w:iCs/>
+                  </w:rPr>
+                </m:ctrlPr>
+              </m:dPr>
+              <m:e>
+                <m:r>
+                  <w:rPr>
+                    <w:rFonts w:ascii="Cambria Math" w:hAnsi="Cambria Math"/>
+                  </w:rPr>
+                  <m:t>1-α</m:t>
+                </m:r>
+              </m:e>
+            </m:d>
+          </m:e>
+          <m:sup>
+            <m:r>
+              <w:rPr>
+                <w:rFonts w:ascii="Cambria Math" w:hAnsi="Cambria Math"/>
+              </w:rPr>
+              <m:t>n</m:t>
+            </m:r>
+          </m:sup>
+        </m:sSup>
+        <m:r>
+          <w:rPr>
+            <w:rFonts w:ascii="Cambria Math" w:hAnsi="Cambria Math"/>
+          </w:rPr>
+          <m:t>=0.9</m:t>
+        </m:r>
+        <m:r>
+          <m:rPr>
+            <m:sty m:val="p"/>
+          </m:rPr>
+          <w:rPr>
+            <w:rFonts w:ascii="Cambria Math" w:hAnsi="Cambria Math"/>
+          </w:rPr>
+          <m:t> ⇒ </m:t>
+        </m:r>
+        <m:sSup>
+          <m:sSupPr>
+            <m:ctrlPr>
+              <w:rPr>
+                <w:rFonts w:ascii="Cambria Math" w:hAnsi="Cambria Math"/>
+                <w:i/>
+                <w:iCs/>
+              </w:rPr>
+            </m:ctrlPr>
+          </m:sSupPr>
+          <m:e>
+            <m:d>
+              <m:dPr>
+                <m:ctrlPr>
+                  <w:rPr>
+                    <w:rFonts w:ascii="Cambria Math" w:hAnsi="Cambria Math"/>
+                    <w:i/>
+                    <w:iCs/>
+                  </w:rPr>
+                </m:ctrlPr>
+              </m:dPr>
+              <m:e>
+                <m:r>
+                  <w:rPr>
+                    <w:rFonts w:ascii="Cambria Math" w:hAnsi="Cambria Math"/>
+                  </w:rPr>
+                  <m:t>1-α</m:t>
+                </m:r>
+              </m:e>
+            </m:d>
+            <m:ctrlPr>
+              <w:rPr>
+                <w:rFonts w:ascii="Cambria Math" w:hAnsi="Cambria Math"/>
+                <w:iCs/>
+              </w:rPr>
+            </m:ctrlPr>
+          </m:e>
+          <m:sup>
+            <m:r>
+              <w:rPr>
+                <w:rFonts w:ascii="Cambria Math" w:hAnsi="Cambria Math"/>
+              </w:rPr>
+              <m:t>n</m:t>
+            </m:r>
+          </m:sup>
+        </m:sSup>
+        <m:r>
+          <w:rPr>
+            <w:rFonts w:ascii="Cambria Math" w:hAnsi="Cambria Math"/>
+          </w:rPr>
+          <m:t>=0.1</m:t>
+        </m:r>
+      </m:oMath>
+      <w:r>
+        <w:t>x</w:t>
+      </w:r>
     </w:p>
     <w:p>
       <w:pPr>
@@ -3045,7 +3093,61 @@
         </w:tc>
       </w:tr>
     </w:tbl>
-    <w:p/>
+    <w:p>
+      <w:r>
+        <w:rPr>
+          <w:noProof/>
+        </w:rPr>
+        <w:drawing>
+          <wp:inline distT="0" distB="0" distL="0" distR="0" wp14:anchorId="5F79AB7E" wp14:editId="74A269A8">
+            <wp:extent cx="5486400" cy="3402965"/>
+            <wp:effectExtent l="0" t="0" r="0" b="6985"/>
+            <wp:docPr id="1842817596" name="Picture 2" descr="Output image"/>
+            <wp:cNvGraphicFramePr>
+              <a:graphicFrameLocks xmlns:a="http://schemas.openxmlformats.org/drawingml/2006/main" noChangeAspect="1"/>
+            </wp:cNvGraphicFramePr>
+            <a:graphic xmlns:a="http://schemas.openxmlformats.org/drawingml/2006/main">
+              <a:graphicData uri="http://schemas.openxmlformats.org/drawingml/2006/picture">
+                <pic:pic xmlns:pic="http://schemas.openxmlformats.org/drawingml/2006/picture">
+                  <pic:nvPicPr>
+                    <pic:cNvPr id="0" name="Picture 4" descr="Output image"/>
+                    <pic:cNvPicPr>
+                      <a:picLocks noChangeAspect="1" noChangeArrowheads="1"/>
+                    </pic:cNvPicPr>
+                  </pic:nvPicPr>
+                  <pic:blipFill>
+                    <a:blip r:embed="rId16">
+                      <a:extLst>
+                        <a:ext uri="{28A0092B-C50C-407E-A947-70E740481C1C}">
+                          <a14:useLocalDpi xmlns:a14="http://schemas.microsoft.com/office/drawing/2010/main" val="0"/>
+                        </a:ext>
+                      </a:extLst>
+                    </a:blip>
+                    <a:srcRect/>
+                    <a:stretch>
+                      <a:fillRect/>
+                    </a:stretch>
+                  </pic:blipFill>
+                  <pic:spPr bwMode="auto">
+                    <a:xfrm>
+                      <a:off x="0" y="0"/>
+                      <a:ext cx="5486400" cy="3402965"/>
+                    </a:xfrm>
+                    <a:prstGeom prst="rect">
+                      <a:avLst/>
+                    </a:prstGeom>
+                    <a:noFill/>
+                    <a:ln>
+                      <a:noFill/>
+                    </a:ln>
+                  </pic:spPr>
+                </pic:pic>
+              </a:graphicData>
+            </a:graphic>
+          </wp:inline>
+        </w:drawing>
+      </w:r>
+    </w:p>
     <w:p/>
     <w:p/>
     <w:p>
@@ -3093,6 +3195,7 @@
         </w:numPr>
       </w:pPr>
       <w:r>
+        <w:lastRenderedPageBreak/>
         <w:t>Recommended for analytical work or design specifications where exact cutoff mapping is critical</w:t>
       </w:r>
     </w:p>
@@ -3283,7 +3386,6 @@
               </w:rPr>
             </w:pPr>
             <w:r>
-              <w:lastRenderedPageBreak/>
               <w:t>α</w:t>
             </w:r>
           </w:p>
@@ -3611,16 +3713,7 @@
                 <w:rPr>
                   <w:rFonts w:ascii="Cambria Math" w:hAnsi="Cambria Math"/>
                 </w:rPr>
-                <m:t>/</m:t>
-              </m:r>
-              <m:r>
-                <m:rPr>
-                  <m:sty m:val="b"/>
-                </m:rPr>
-                <w:rPr>
-                  <w:rFonts w:ascii="Cambria Math" w:hAnsi="Cambria Math"/>
-                </w:rPr>
-                <m:t>ω</m:t>
+                <m:t>/ω</m:t>
               </m:r>
               <m:ctrlPr>
                 <w:rPr>
@@ -3805,16 +3898,7 @@
             <w:rPr>
               <w:rFonts w:ascii="Cambria Math" w:hAnsi="Cambria Math"/>
             </w:rPr>
-            <m:t>⋅</m:t>
-          </m:r>
-          <m:r>
-            <m:rPr>
-              <m:sty m:val="p"/>
-            </m:rPr>
-            <w:rPr>
-              <w:rFonts w:ascii="Cambria Math" w:hAnsi="Cambria Math"/>
-            </w:rPr>
-            <m:t>π</m:t>
+            <m:t>⋅π</m:t>
           </m:r>
         </m:oMath>
       </m:oMathPara>
@@ -3823,15 +3907,134 @@
       <w:pPr>
         <w:spacing w:after="160" w:line="278" w:lineRule="auto"/>
       </w:pPr>
-      <w:r>
-        <w:t>This is derived by integrating the squared frequency response over the Nyquist interval.</w:t>
-      </w:r>
     </w:p>
     <w:p>
       <w:pPr>
         <w:spacing w:after="160" w:line="278" w:lineRule="auto"/>
       </w:pPr>
-      <w:r>
+      <m:oMathPara>
+        <m:oMath>
+          <m:sSub>
+            <m:sSubPr>
+              <m:ctrlPr>
+                <w:rPr>
+                  <w:rFonts w:ascii="Cambria Math" w:hAnsi="Cambria Math"/>
+                  <w:i/>
+                </w:rPr>
+              </m:ctrlPr>
+            </m:sSubPr>
+            <m:e>
+              <m:r>
+                <m:rPr>
+                  <m:sty m:val="p"/>
+                </m:rPr>
+                <w:rPr>
+                  <w:rFonts w:ascii="Cambria Math" w:hAnsi="Cambria Math"/>
+                </w:rPr>
+                <m:t>f</m:t>
+              </m:r>
+            </m:e>
+            <m:sub>
+              <m:r>
+                <w:rPr>
+                  <w:rFonts w:ascii="Cambria Math" w:hAnsi="Cambria Math"/>
+                </w:rPr>
+                <m:t>ENB</m:t>
+              </m:r>
+            </m:sub>
+          </m:sSub>
+          <m:r>
+            <w:rPr>
+              <w:rFonts w:ascii="Cambria Math" w:hAnsi="Cambria Math"/>
+            </w:rPr>
+            <m:t>=</m:t>
+          </m:r>
+          <m:f>
+            <m:fPr>
+              <m:ctrlPr>
+                <w:rPr>
+                  <w:rFonts w:ascii="Cambria Math" w:hAnsi="Cambria Math"/>
+                </w:rPr>
+              </m:ctrlPr>
+            </m:fPr>
+            <m:num>
+              <m:r>
+                <m:rPr>
+                  <m:sty m:val="p"/>
+                </m:rPr>
+                <w:rPr>
+                  <w:rFonts w:ascii="Cambria Math" w:hAnsi="Cambria Math"/>
+                </w:rPr>
+                <m:t>α</m:t>
+              </m:r>
+              <m:ctrlPr>
+                <w:rPr>
+                  <w:rFonts w:ascii="Cambria Math" w:hAnsi="Cambria Math"/>
+                  <w:i/>
+                </w:rPr>
+              </m:ctrlPr>
+            </m:num>
+            <m:den>
+              <m:r>
+                <w:rPr>
+                  <w:rFonts w:ascii="Cambria Math" w:hAnsi="Cambria Math"/>
+                </w:rPr>
+                <m:t>2(</m:t>
+              </m:r>
+              <m:r>
+                <w:rPr>
+                  <w:rFonts w:ascii="Cambria Math" w:hAnsi="Cambria Math"/>
+                </w:rPr>
+                <m:t>2-</m:t>
+              </m:r>
+              <m:r>
+                <m:rPr>
+                  <m:sty m:val="p"/>
+                </m:rPr>
+                <w:rPr>
+                  <w:rFonts w:ascii="Cambria Math" w:hAnsi="Cambria Math"/>
+                </w:rPr>
+                <m:t>α</m:t>
+              </m:r>
+              <m:r>
+                <m:rPr>
+                  <m:sty m:val="p"/>
+                </m:rPr>
+                <w:rPr>
+                  <w:rFonts w:ascii="Cambria Math" w:hAnsi="Cambria Math"/>
+                </w:rPr>
+                <m:t>)</m:t>
+              </m:r>
+              <m:ctrlPr>
+                <w:rPr>
+                  <w:rFonts w:ascii="Cambria Math" w:hAnsi="Cambria Math"/>
+                  <w:i/>
+                </w:rPr>
+              </m:ctrlPr>
+            </m:den>
+          </m:f>
+        </m:oMath>
+      </m:oMathPara>
+    </w:p>
+    <w:p>
+      <w:pPr>
+        <w:spacing w:after="160" w:line="278" w:lineRule="auto"/>
+      </w:pPr>
+    </w:p>
+    <w:p>
+      <w:pPr>
+        <w:spacing w:after="160" w:line="278" w:lineRule="auto"/>
+      </w:pPr>
+      <w:r>
+        <w:t>This is derived by integrating the squared frequency response over the Nyquist interval.</w:t>
+      </w:r>
+    </w:p>
+    <w:p>
+      <w:pPr>
+        <w:spacing w:after="160" w:line="278" w:lineRule="auto"/>
+      </w:pPr>
+      <w:r>
+        <w:lastRenderedPageBreak/>
         <w:t>6. Comparison Between</w:t>
       </w:r>
       <m:oMath>
@@ -4214,13 +4417,7 @@
           <w:rPr>
             <w:rFonts w:ascii="Cambria Math" w:hAnsi="Cambria Math"/>
           </w:rPr>
-          <m:t>α→1</m:t>
-        </m:r>
-        <m:r>
-          <w:rPr>
-            <w:rFonts w:ascii="Cambria Math" w:hAnsi="Cambria Math"/>
-          </w:rPr>
-          <m:t xml:space="preserve"> </m:t>
+          <m:t xml:space="preserve">α→1 </m:t>
         </m:r>
       </m:oMath>
       <w:r>
@@ -4263,7 +4460,7 @@
       </w:tblPr>
       <w:tblGrid>
         <w:gridCol w:w="486"/>
-        <w:gridCol w:w="2585"/>
+        <w:gridCol w:w="2611"/>
       </w:tblGrid>
       <w:tr>
         <w:trPr>
@@ -4619,15 +4816,165 @@
       </w:r>
       <w:r>
         <w:br/>
-        <w:t xml:space="preserve">  H(z) = α² / (1 - (1 - α) z⁻</w:t>
-      </w:r>
-      <w:proofErr w:type="gramStart"/>
-      <w:r>
-        <w:t>¹)²</w:t>
-      </w:r>
-      <w:proofErr w:type="gramEnd"/>
-      <w:r>
-        <w:br/>
+      </w:r>
+      <m:oMathPara>
+        <m:oMath>
+          <m:r>
+            <w:rPr>
+              <w:rFonts w:ascii="Cambria Math" w:hAnsi="Cambria Math"/>
+            </w:rPr>
+            <m:t>H</m:t>
+          </m:r>
+          <m:d>
+            <m:dPr>
+              <m:ctrlPr>
+                <w:rPr>
+                  <w:rFonts w:ascii="Cambria Math" w:hAnsi="Cambria Math"/>
+                  <w:i/>
+                </w:rPr>
+              </m:ctrlPr>
+            </m:dPr>
+            <m:e>
+              <m:r>
+                <w:rPr>
+                  <w:rFonts w:ascii="Cambria Math" w:hAnsi="Cambria Math"/>
+                </w:rPr>
+                <m:t>z</m:t>
+              </m:r>
+            </m:e>
+          </m:d>
+          <m:r>
+            <w:rPr>
+              <w:rFonts w:ascii="Cambria Math" w:hAnsi="Cambria Math"/>
+            </w:rPr>
+            <m:t>=</m:t>
+          </m:r>
+          <m:sSup>
+            <m:sSupPr>
+              <m:ctrlPr>
+                <w:rPr>
+                  <w:rFonts w:ascii="Cambria Math" w:hAnsi="Cambria Math"/>
+                  <w:i/>
+                </w:rPr>
+              </m:ctrlPr>
+            </m:sSupPr>
+            <m:e>
+              <m:r>
+                <w:rPr>
+                  <w:rFonts w:ascii="Cambria Math" w:hAnsi="Cambria Math"/>
+                </w:rPr>
+                <m:t>α</m:t>
+              </m:r>
+            </m:e>
+            <m:sup>
+              <m:r>
+                <w:rPr>
+                  <w:rFonts w:ascii="Cambria Math" w:hAnsi="Cambria Math"/>
+                </w:rPr>
+                <m:t>2</m:t>
+              </m:r>
+            </m:sup>
+          </m:sSup>
+          <m:r>
+            <m:rPr>
+              <m:lit/>
+            </m:rPr>
+            <w:rPr>
+              <w:rFonts w:ascii="Cambria Math" w:hAnsi="Cambria Math"/>
+            </w:rPr>
+            <m:t>/</m:t>
+          </m:r>
+          <m:sSup>
+            <m:sSupPr>
+              <m:ctrlPr>
+                <w:rPr>
+                  <w:rFonts w:ascii="Cambria Math" w:hAnsi="Cambria Math"/>
+                  <w:i/>
+                </w:rPr>
+              </m:ctrlPr>
+            </m:sSupPr>
+            <m:e>
+              <m:d>
+                <m:dPr>
+                  <m:ctrlPr>
+                    <w:rPr>
+                      <w:rFonts w:ascii="Cambria Math" w:hAnsi="Cambria Math"/>
+                      <w:i/>
+                    </w:rPr>
+                  </m:ctrlPr>
+                </m:dPr>
+                <m:e>
+                  <m:r>
+                    <w:rPr>
+                      <w:rFonts w:ascii="Cambria Math" w:hAnsi="Cambria Math"/>
+                    </w:rPr>
+                    <m:t>1-</m:t>
+                  </m:r>
+                  <m:d>
+                    <m:dPr>
+                      <m:ctrlPr>
+                        <w:rPr>
+                          <w:rFonts w:ascii="Cambria Math" w:hAnsi="Cambria Math"/>
+                          <w:i/>
+                        </w:rPr>
+                      </m:ctrlPr>
+                    </m:dPr>
+                    <m:e>
+                      <m:r>
+                        <w:rPr>
+                          <w:rFonts w:ascii="Cambria Math" w:hAnsi="Cambria Math"/>
+                        </w:rPr>
+                        <m:t>1-α</m:t>
+                      </m:r>
+                    </m:e>
+                  </m:d>
+                  <m:sSup>
+                    <m:sSupPr>
+                      <m:ctrlPr>
+                        <w:rPr>
+                          <w:rFonts w:ascii="Cambria Math" w:hAnsi="Cambria Math"/>
+                          <w:i/>
+                        </w:rPr>
+                      </m:ctrlPr>
+                    </m:sSupPr>
+                    <m:e>
+                      <m:r>
+                        <w:rPr>
+                          <w:rFonts w:ascii="Cambria Math" w:hAnsi="Cambria Math"/>
+                        </w:rPr>
+                        <m:t>z</m:t>
+                      </m:r>
+                    </m:e>
+                    <m:sup>
+                      <m:r>
+                        <w:rPr>
+                          <w:rFonts w:ascii="Cambria Math" w:hAnsi="Cambria Math"/>
+                        </w:rPr>
+                        <m:t>-1</m:t>
+                      </m:r>
+                    </m:sup>
+                  </m:sSup>
+                </m:e>
+              </m:d>
+            </m:e>
+            <m:sup>
+              <m:r>
+                <w:rPr>
+                  <w:rFonts w:ascii="Cambria Math" w:hAnsi="Cambria Math"/>
+                </w:rPr>
+                <m:t>2</m:t>
+              </m:r>
+            </m:sup>
+          </m:sSup>
+          <m:r>
+            <w:rPr>
+              <w:rFonts w:ascii="Cambria Math" w:hAnsi="Cambria Math"/>
+            </w:rPr>
+            <w:br/>
+          </m:r>
+        </m:oMath>
+      </m:oMathPara>
+      <w:r>
         <w:t>This is equivalent to a second-order IIR low-pass filter.</w:t>
       </w:r>
     </w:p>
@@ -4636,6 +4983,7 @@
         <w:pStyle w:val="Heading2"/>
       </w:pPr>
       <w:r>
+        <w:lastRenderedPageBreak/>
         <w:t>Frequency Response</w:t>
       </w:r>
     </w:p>
@@ -4645,53 +4993,289 @@
       </w:r>
       <w:r>
         <w:br/>
-        <w:t xml:space="preserve">  z = e^{</w:t>
-      </w:r>
-      <w:proofErr w:type="spellStart"/>
-      <w:r>
-        <w:t>jω</w:t>
-      </w:r>
-      <w:proofErr w:type="spellEnd"/>
-      <w:r>
-        <w:t>}, ω ∈ [0, π]</w:t>
+      </w:r>
+      <m:oMathPara>
+        <m:oMath>
+          <m:r>
+            <w:rPr>
+              <w:rFonts w:ascii="Cambria Math" w:hAnsi="Cambria Math"/>
+            </w:rPr>
+            <m:t>z=</m:t>
+          </m:r>
+          <m:sSup>
+            <m:sSupPr>
+              <m:ctrlPr>
+                <w:rPr>
+                  <w:rFonts w:ascii="Cambria Math" w:hAnsi="Cambria Math"/>
+                  <w:i/>
+                </w:rPr>
+              </m:ctrlPr>
+            </m:sSupPr>
+            <m:e>
+              <m:r>
+                <w:rPr>
+                  <w:rFonts w:ascii="Cambria Math" w:hAnsi="Cambria Math"/>
+                </w:rPr>
+                <m:t>e</m:t>
+              </m:r>
+            </m:e>
+            <m:sup>
+              <m:r>
+                <w:rPr>
+                  <w:rFonts w:ascii="Cambria Math" w:hAnsi="Cambria Math"/>
+                </w:rPr>
+                <m:t>jω</m:t>
+              </m:r>
+            </m:sup>
+          </m:sSup>
+          <m:r>
+            <w:rPr>
+              <w:rFonts w:ascii="Cambria Math" w:hAnsi="Cambria Math"/>
+            </w:rPr>
+            <m:t>,ω∈</m:t>
+          </m:r>
+          <m:d>
+            <m:dPr>
+              <m:begChr m:val="["/>
+              <m:endChr m:val="]"/>
+              <m:ctrlPr>
+                <w:rPr>
+                  <w:rFonts w:ascii="Cambria Math" w:hAnsi="Cambria Math"/>
+                  <w:i/>
+                </w:rPr>
+              </m:ctrlPr>
+            </m:dPr>
+            <m:e>
+              <m:r>
+                <w:rPr>
+                  <w:rFonts w:ascii="Cambria Math" w:hAnsi="Cambria Math"/>
+                </w:rPr>
+                <m:t>0,π</m:t>
+              </m:r>
+            </m:e>
+          </m:d>
+          <m:r>
+            <w:rPr>
+              <w:rFonts w:ascii="Cambria Math" w:hAnsi="Cambria Math"/>
+            </w:rPr>
+            <w:br/>
+          </m:r>
+        </m:oMath>
+      </m:oMathPara>
+      <w:r>
+        <w:t>The magnitude response becomes:</w:t>
       </w:r>
       <w:r>
         <w:br/>
-        <w:t>The magnitude response becomes:</w:t>
-      </w:r>
-      <w:r>
-        <w:br/>
-        <w:t xml:space="preserve">  |H(e^{</w:t>
-      </w:r>
-      <w:proofErr w:type="spellStart"/>
-      <w:r>
-        <w:t>jω</w:t>
-      </w:r>
-      <w:proofErr w:type="spellEnd"/>
-      <w:proofErr w:type="gramStart"/>
-      <w:r>
-        <w:t>})|</w:t>
-      </w:r>
-      <w:proofErr w:type="gramEnd"/>
-      <w:r>
-        <w:t xml:space="preserve"> = α² / [1 - 2(1 - </w:t>
-      </w:r>
-      <w:proofErr w:type="gramStart"/>
-      <w:r>
-        <w:t>α)cos</w:t>
-      </w:r>
-      <w:proofErr w:type="gramEnd"/>
-      <w:r>
-        <w:t xml:space="preserve">(ω) + (1 - </w:t>
-      </w:r>
-      <w:proofErr w:type="gramStart"/>
-      <w:r>
-        <w:t>α)²</w:t>
-      </w:r>
-      <w:proofErr w:type="gramEnd"/>
-      <w:r>
-        <w:t>]</w:t>
-      </w:r>
+        <w:t xml:space="preserve">  </w:t>
+      </w:r>
+      <m:oMath>
+        <m:d>
+          <m:dPr>
+            <m:begChr m:val="|"/>
+            <m:endChr m:val="|"/>
+            <m:ctrlPr>
+              <w:rPr>
+                <w:rFonts w:ascii="Cambria Math" w:hAnsi="Cambria Math"/>
+                <w:i/>
+              </w:rPr>
+            </m:ctrlPr>
+          </m:dPr>
+          <m:e>
+            <m:r>
+              <w:rPr>
+                <w:rFonts w:ascii="Cambria Math" w:hAnsi="Cambria Math"/>
+              </w:rPr>
+              <m:t>H</m:t>
+            </m:r>
+            <m:d>
+              <m:dPr>
+                <m:ctrlPr>
+                  <w:rPr>
+                    <w:rFonts w:ascii="Cambria Math" w:hAnsi="Cambria Math"/>
+                    <w:i/>
+                  </w:rPr>
+                </m:ctrlPr>
+              </m:dPr>
+              <m:e>
+                <m:sSup>
+                  <m:sSupPr>
+                    <m:ctrlPr>
+                      <w:rPr>
+                        <w:rFonts w:ascii="Cambria Math" w:hAnsi="Cambria Math"/>
+                        <w:i/>
+                      </w:rPr>
+                    </m:ctrlPr>
+                  </m:sSupPr>
+                  <m:e>
+                    <m:r>
+                      <w:rPr>
+                        <w:rFonts w:ascii="Cambria Math" w:hAnsi="Cambria Math"/>
+                      </w:rPr>
+                      <m:t>e</m:t>
+                    </m:r>
+                  </m:e>
+                  <m:sup>
+                    <m:r>
+                      <w:rPr>
+                        <w:rFonts w:ascii="Cambria Math" w:hAnsi="Cambria Math"/>
+                      </w:rPr>
+                      <m:t>jω</m:t>
+                    </m:r>
+                  </m:sup>
+                </m:sSup>
+              </m:e>
+            </m:d>
+          </m:e>
+        </m:d>
+        <m:r>
+          <w:rPr>
+            <w:rFonts w:ascii="Cambria Math" w:hAnsi="Cambria Math"/>
+          </w:rPr>
+          <m:t>=</m:t>
+        </m:r>
+        <m:sSup>
+          <m:sSupPr>
+            <m:ctrlPr>
+              <w:rPr>
+                <w:rFonts w:ascii="Cambria Math" w:hAnsi="Cambria Math"/>
+                <w:i/>
+              </w:rPr>
+            </m:ctrlPr>
+          </m:sSupPr>
+          <m:e>
+            <m:r>
+              <w:rPr>
+                <w:rFonts w:ascii="Cambria Math" w:hAnsi="Cambria Math"/>
+              </w:rPr>
+              <m:t>α</m:t>
+            </m:r>
+          </m:e>
+          <m:sup>
+            <m:r>
+              <w:rPr>
+                <w:rFonts w:ascii="Cambria Math" w:hAnsi="Cambria Math"/>
+              </w:rPr>
+              <m:t>2</m:t>
+            </m:r>
+          </m:sup>
+        </m:sSup>
+        <m:r>
+          <m:rPr>
+            <m:lit/>
+          </m:rPr>
+          <w:rPr>
+            <w:rFonts w:ascii="Cambria Math" w:hAnsi="Cambria Math"/>
+          </w:rPr>
+          <m:t>/</m:t>
+        </m:r>
+        <m:d>
+          <m:dPr>
+            <m:begChr m:val="["/>
+            <m:endChr m:val="]"/>
+            <m:ctrlPr>
+              <w:rPr>
+                <w:rFonts w:ascii="Cambria Math" w:hAnsi="Cambria Math"/>
+                <w:i/>
+              </w:rPr>
+            </m:ctrlPr>
+          </m:dPr>
+          <m:e>
+            <m:r>
+              <w:rPr>
+                <w:rFonts w:ascii="Cambria Math" w:hAnsi="Cambria Math"/>
+              </w:rPr>
+              <m:t>1-2</m:t>
+            </m:r>
+            <m:d>
+              <m:dPr>
+                <m:ctrlPr>
+                  <w:rPr>
+                    <w:rFonts w:ascii="Cambria Math" w:hAnsi="Cambria Math"/>
+                    <w:i/>
+                  </w:rPr>
+                </m:ctrlPr>
+              </m:dPr>
+              <m:e>
+                <m:r>
+                  <w:rPr>
+                    <w:rFonts w:ascii="Cambria Math" w:hAnsi="Cambria Math"/>
+                  </w:rPr>
+                  <m:t>1-α</m:t>
+                </m:r>
+              </m:e>
+            </m:d>
+            <m:r>
+              <w:rPr>
+                <w:rFonts w:ascii="Cambria Math" w:hAnsi="Cambria Math"/>
+              </w:rPr>
+              <m:t>cos</m:t>
+            </m:r>
+            <m:d>
+              <m:dPr>
+                <m:ctrlPr>
+                  <w:rPr>
+                    <w:rFonts w:ascii="Cambria Math" w:hAnsi="Cambria Math"/>
+                    <w:i/>
+                  </w:rPr>
+                </m:ctrlPr>
+              </m:dPr>
+              <m:e>
+                <m:r>
+                  <w:rPr>
+                    <w:rFonts w:ascii="Cambria Math" w:hAnsi="Cambria Math"/>
+                  </w:rPr>
+                  <m:t>ω</m:t>
+                </m:r>
+              </m:e>
+            </m:d>
+            <m:r>
+              <w:rPr>
+                <w:rFonts w:ascii="Cambria Math" w:hAnsi="Cambria Math"/>
+              </w:rPr>
+              <m:t>+</m:t>
+            </m:r>
+            <m:sSup>
+              <m:sSupPr>
+                <m:ctrlPr>
+                  <w:rPr>
+                    <w:rFonts w:ascii="Cambria Math" w:hAnsi="Cambria Math"/>
+                    <w:i/>
+                  </w:rPr>
+                </m:ctrlPr>
+              </m:sSupPr>
+              <m:e>
+                <m:d>
+                  <m:dPr>
+                    <m:ctrlPr>
+                      <w:rPr>
+                        <w:rFonts w:ascii="Cambria Math" w:hAnsi="Cambria Math"/>
+                        <w:i/>
+                      </w:rPr>
+                    </m:ctrlPr>
+                  </m:dPr>
+                  <m:e>
+                    <m:r>
+                      <w:rPr>
+                        <w:rFonts w:ascii="Cambria Math" w:hAnsi="Cambria Math"/>
+                      </w:rPr>
+                      <m:t>1-α</m:t>
+                    </m:r>
+                  </m:e>
+                </m:d>
+              </m:e>
+              <m:sup>
+                <m:r>
+                  <w:rPr>
+                    <w:rFonts w:ascii="Cambria Math" w:hAnsi="Cambria Math"/>
+                  </w:rPr>
+                  <m:t>2</m:t>
+                </m:r>
+              </m:sup>
+            </m:sSup>
+          </m:e>
+        </m:d>
+      </m:oMath>
     </w:p>
     <w:p>
       <w:r>
@@ -4712,8 +5296,137 @@
       </w:r>
       <w:r>
         <w:br/>
-        <w:t xml:space="preserve">  Trend ≈ (α / (1 - α)) * (S₁ - S₂)</w:t>
-      </w:r>
+        <w:t xml:space="preserve">  </w:t>
+      </w:r>
+      <m:oMath>
+        <m:r>
+          <w:rPr>
+            <w:rFonts w:ascii="Cambria Math" w:hAnsi="Cambria Math"/>
+          </w:rPr>
+          <m:t>Trend≈</m:t>
+        </m:r>
+        <m:d>
+          <m:dPr>
+            <m:ctrlPr>
+              <w:rPr>
+                <w:rFonts w:ascii="Cambria Math" w:hAnsi="Cambria Math"/>
+                <w:i/>
+              </w:rPr>
+            </m:ctrlPr>
+          </m:dPr>
+          <m:e>
+            <m:r>
+              <w:rPr>
+                <w:rFonts w:ascii="Cambria Math" w:hAnsi="Cambria Math"/>
+              </w:rPr>
+              <m:t>α</m:t>
+            </m:r>
+            <m:r>
+              <m:rPr>
+                <m:lit/>
+              </m:rPr>
+              <w:rPr>
+                <w:rFonts w:ascii="Cambria Math" w:hAnsi="Cambria Math"/>
+              </w:rPr>
+              <m:t>/</m:t>
+            </m:r>
+            <m:d>
+              <m:dPr>
+                <m:ctrlPr>
+                  <w:rPr>
+                    <w:rFonts w:ascii="Cambria Math" w:hAnsi="Cambria Math"/>
+                    <w:i/>
+                  </w:rPr>
+                </m:ctrlPr>
+              </m:dPr>
+              <m:e>
+                <m:r>
+                  <w:rPr>
+                    <w:rFonts w:ascii="Cambria Math" w:hAnsi="Cambria Math"/>
+                  </w:rPr>
+                  <m:t>1-α</m:t>
+                </m:r>
+              </m:e>
+            </m:d>
+          </m:e>
+        </m:d>
+        <m:r>
+          <w:rPr>
+            <w:rFonts w:ascii="Cambria Math" w:hAnsi="Cambria Math"/>
+          </w:rPr>
+          <m:t>*</m:t>
+        </m:r>
+        <m:d>
+          <m:dPr>
+            <m:ctrlPr>
+              <w:rPr>
+                <w:rFonts w:ascii="Cambria Math" w:hAnsi="Cambria Math"/>
+                <w:i/>
+              </w:rPr>
+            </m:ctrlPr>
+          </m:dPr>
+          <m:e>
+            <m:sSup>
+              <m:sSupPr>
+                <m:ctrlPr>
+                  <w:rPr>
+                    <w:rFonts w:ascii="Cambria Math" w:hAnsi="Cambria Math"/>
+                    <w:i/>
+                  </w:rPr>
+                </m:ctrlPr>
+              </m:sSupPr>
+              <m:e>
+                <m:r>
+                  <w:rPr>
+                    <w:rFonts w:ascii="Cambria Math" w:hAnsi="Cambria Math"/>
+                  </w:rPr>
+                  <m:t>S</m:t>
+                </m:r>
+              </m:e>
+              <m:sup>
+                <m:r>
+                  <w:rPr>
+                    <w:rFonts w:ascii="Cambria Math" w:hAnsi="Cambria Math"/>
+                  </w:rPr>
+                  <m:t>1</m:t>
+                </m:r>
+              </m:sup>
+            </m:sSup>
+            <m:r>
+              <w:rPr>
+                <w:rFonts w:ascii="Cambria Math" w:hAnsi="Cambria Math"/>
+              </w:rPr>
+              <m:t>-</m:t>
+            </m:r>
+            <m:sSup>
+              <m:sSupPr>
+                <m:ctrlPr>
+                  <w:rPr>
+                    <w:rFonts w:ascii="Cambria Math" w:hAnsi="Cambria Math"/>
+                    <w:i/>
+                  </w:rPr>
+                </m:ctrlPr>
+              </m:sSupPr>
+              <m:e>
+                <m:r>
+                  <w:rPr>
+                    <w:rFonts w:ascii="Cambria Math" w:hAnsi="Cambria Math"/>
+                  </w:rPr>
+                  <m:t>S</m:t>
+                </m:r>
+              </m:e>
+              <m:sup>
+                <m:r>
+                  <w:rPr>
+                    <w:rFonts w:ascii="Cambria Math" w:hAnsi="Cambria Math"/>
+                  </w:rPr>
+                  <m:t>2</m:t>
+                </m:r>
+              </m:sup>
+            </m:sSup>
+          </m:e>
+        </m:d>
+      </m:oMath>
     </w:p>
     <w:p>
       <w:r>
@@ -4723,7 +5436,6 @@
     <w:p/>
     <w:p>
       <w:r>
-        <w:lastRenderedPageBreak/>
         <w:t>Figure: Frequency response (in dB) of Brown’s double exponential filter for various α values.</w:t>
       </w:r>
     </w:p>
@@ -4759,18 +5471,74 @@
       </w:r>
       <w:r>
         <w:br/>
-        <w:t xml:space="preserve">    H(s) = 1 / (</w:t>
-      </w:r>
-      <w:proofErr w:type="spellStart"/>
-      <w:r>
-        <w:t>τs</w:t>
-      </w:r>
-      <w:proofErr w:type="spellEnd"/>
-      <w:r>
-        <w:t xml:space="preserve"> + 1)</w:t>
-      </w:r>
-      <w:r>
-        <w:br/>
+        <w:t xml:space="preserve">    </w:t>
+      </w:r>
+      <m:oMath>
+        <m:r>
+          <w:rPr>
+            <w:rFonts w:ascii="Cambria Math" w:hAnsi="Cambria Math"/>
+          </w:rPr>
+          <m:t>H</m:t>
+        </m:r>
+        <m:d>
+          <m:dPr>
+            <m:ctrlPr>
+              <w:rPr>
+                <w:rFonts w:ascii="Cambria Math" w:hAnsi="Cambria Math"/>
+                <w:i/>
+              </w:rPr>
+            </m:ctrlPr>
+          </m:dPr>
+          <m:e>
+            <m:r>
+              <w:rPr>
+                <w:rFonts w:ascii="Cambria Math" w:hAnsi="Cambria Math"/>
+              </w:rPr>
+              <m:t>s</m:t>
+            </m:r>
+          </m:e>
+        </m:d>
+        <m:r>
+          <w:rPr>
+            <w:rFonts w:ascii="Cambria Math" w:hAnsi="Cambria Math"/>
+          </w:rPr>
+          <m:t>=1</m:t>
+        </m:r>
+        <m:r>
+          <m:rPr>
+            <m:lit/>
+          </m:rPr>
+          <w:rPr>
+            <w:rFonts w:ascii="Cambria Math" w:hAnsi="Cambria Math"/>
+          </w:rPr>
+          <m:t>/</m:t>
+        </m:r>
+        <m:d>
+          <m:dPr>
+            <m:ctrlPr>
+              <w:rPr>
+                <w:rFonts w:ascii="Cambria Math" w:hAnsi="Cambria Math"/>
+                <w:i/>
+              </w:rPr>
+            </m:ctrlPr>
+          </m:dPr>
+          <m:e>
+            <m:r>
+              <w:rPr>
+                <w:rFonts w:ascii="Cambria Math" w:hAnsi="Cambria Math"/>
+              </w:rPr>
+              <m:t>τs+1</m:t>
+            </m:r>
+          </m:e>
+        </m:d>
+        <m:r>
+          <w:rPr>
+            <w:rFonts w:ascii="Cambria Math" w:hAnsi="Cambria Math"/>
+          </w:rPr>
+          <w:br/>
+        </m:r>
+      </m:oMath>
+      <w:r>
         <w:t>Where:</w:t>
       </w:r>
       <w:r>
@@ -4801,14 +5569,127 @@
       </w:r>
       <w:r>
         <w:br/>
-        <w:t xml:space="preserve">    H(z) = α / [1 - (1 - α) z⁻¹]</w:t>
+        <w:t xml:space="preserve">    </w:t>
+      </w:r>
+      <m:oMath>
+        <m:r>
+          <w:rPr>
+            <w:rFonts w:ascii="Cambria Math" w:hAnsi="Cambria Math"/>
+          </w:rPr>
+          <m:t>H</m:t>
+        </m:r>
+        <m:d>
+          <m:dPr>
+            <m:ctrlPr>
+              <w:rPr>
+                <w:rFonts w:ascii="Cambria Math" w:hAnsi="Cambria Math"/>
+                <w:i/>
+              </w:rPr>
+            </m:ctrlPr>
+          </m:dPr>
+          <m:e>
+            <m:r>
+              <w:rPr>
+                <w:rFonts w:ascii="Cambria Math" w:hAnsi="Cambria Math"/>
+              </w:rPr>
+              <m:t>z</m:t>
+            </m:r>
+          </m:e>
+        </m:d>
+        <m:r>
+          <w:rPr>
+            <w:rFonts w:ascii="Cambria Math" w:hAnsi="Cambria Math"/>
+          </w:rPr>
+          <m:t>=α</m:t>
+        </m:r>
+        <m:r>
+          <m:rPr>
+            <m:lit/>
+          </m:rPr>
+          <w:rPr>
+            <w:rFonts w:ascii="Cambria Math" w:hAnsi="Cambria Math"/>
+          </w:rPr>
+          <m:t>/</m:t>
+        </m:r>
+        <m:d>
+          <m:dPr>
+            <m:begChr m:val="["/>
+            <m:endChr m:val="]"/>
+            <m:ctrlPr>
+              <w:rPr>
+                <w:rFonts w:ascii="Cambria Math" w:hAnsi="Cambria Math"/>
+                <w:i/>
+              </w:rPr>
+            </m:ctrlPr>
+          </m:dPr>
+          <m:e>
+            <m:r>
+              <w:rPr>
+                <w:rFonts w:ascii="Cambria Math" w:hAnsi="Cambria Math"/>
+              </w:rPr>
+              <m:t>1-</m:t>
+            </m:r>
+            <m:d>
+              <m:dPr>
+                <m:ctrlPr>
+                  <w:rPr>
+                    <w:rFonts w:ascii="Cambria Math" w:hAnsi="Cambria Math"/>
+                    <w:i/>
+                  </w:rPr>
+                </m:ctrlPr>
+              </m:dPr>
+              <m:e>
+                <m:r>
+                  <w:rPr>
+                    <w:rFonts w:ascii="Cambria Math" w:hAnsi="Cambria Math"/>
+                  </w:rPr>
+                  <m:t>1-α</m:t>
+                </m:r>
+              </m:e>
+            </m:d>
+            <m:sSup>
+              <m:sSupPr>
+                <m:ctrlPr>
+                  <w:rPr>
+                    <w:rFonts w:ascii="Cambria Math" w:hAnsi="Cambria Math"/>
+                    <w:i/>
+                  </w:rPr>
+                </m:ctrlPr>
+              </m:sSupPr>
+              <m:e>
+                <m:r>
+                  <w:rPr>
+                    <w:rFonts w:ascii="Cambria Math" w:hAnsi="Cambria Math"/>
+                  </w:rPr>
+                  <m:t>z</m:t>
+                </m:r>
+              </m:e>
+              <m:sup>
+                <m:r>
+                  <w:rPr>
+                    <w:rFonts w:ascii="Cambria Math" w:hAnsi="Cambria Math"/>
+                  </w:rPr>
+                  <m:t>-1</m:t>
+                </m:r>
+              </m:sup>
+            </m:sSup>
+          </m:e>
+        </m:d>
+        <m:r>
+          <w:rPr>
+            <w:rFonts w:ascii="Cambria Math" w:hAnsi="Cambria Math"/>
+          </w:rPr>
+          <w:br/>
+        </m:r>
+      </m:oMath>
+      <w:r>
+        <w:t>Where:</w:t>
       </w:r>
       <w:r>
         <w:br/>
-        <w:t>Where:</w:t>
-      </w:r>
-      <w:r>
-        <w:br/>
+      </w:r>
+      <w:r>
+        <w:lastRenderedPageBreak/>
         <w:t xml:space="preserve">  • α ∈ (0, 1] is the smoothing factor,</w:t>
       </w:r>
       <w:r>
@@ -4861,16 +5742,104 @@
       <w:r>
         <w:t>To relate α and τ directly:</w:t>
       </w:r>
+    </w:p>
+    <w:p>
+      <m:oMathPara>
+        <m:oMathParaPr>
+          <m:jc m:val="left"/>
+        </m:oMathParaPr>
+        <m:oMath>
+          <m:r>
+            <w:rPr>
+              <w:rFonts w:ascii="Cambria Math" w:hAnsi="Cambria Math"/>
+            </w:rPr>
+            <m:t>α=T</m:t>
+          </m:r>
+          <m:r>
+            <m:rPr>
+              <m:lit/>
+            </m:rPr>
+            <w:rPr>
+              <w:rFonts w:ascii="Cambria Math" w:hAnsi="Cambria Math"/>
+            </w:rPr>
+            <m:t>/</m:t>
+          </m:r>
+          <m:d>
+            <m:dPr>
+              <m:ctrlPr>
+                <w:rPr>
+                  <w:rFonts w:ascii="Cambria Math" w:hAnsi="Cambria Math"/>
+                  <w:i/>
+                </w:rPr>
+              </m:ctrlPr>
+            </m:dPr>
+            <m:e>
+              <m:r>
+                <w:rPr>
+                  <w:rFonts w:ascii="Cambria Math" w:hAnsi="Cambria Math"/>
+                </w:rPr>
+                <m:t>τ+T</m:t>
+              </m:r>
+            </m:e>
+          </m:d>
+          <m:r>
+            <w:rPr>
+              <w:rFonts w:ascii="Cambria Math" w:hAnsi="Cambria Math"/>
+            </w:rPr>
+            <w:br/>
+          </m:r>
+        </m:oMath>
+      </m:oMathPara>
+      <w:r>
+        <w:t xml:space="preserve"> </w:t>
+      </w:r>
+      <m:oMath>
+        <m:r>
+          <w:rPr>
+            <w:rFonts w:ascii="Cambria Math" w:hAnsi="Cambria Math"/>
+          </w:rPr>
+          <m:t>τ=T*</m:t>
+        </m:r>
+        <m:d>
+          <m:dPr>
+            <m:ctrlPr>
+              <w:rPr>
+                <w:rFonts w:ascii="Cambria Math" w:hAnsi="Cambria Math"/>
+                <w:i/>
+              </w:rPr>
+            </m:ctrlPr>
+          </m:dPr>
+          <m:e>
+            <m:r>
+              <w:rPr>
+                <w:rFonts w:ascii="Cambria Math" w:hAnsi="Cambria Math"/>
+              </w:rPr>
+              <m:t>1-α</m:t>
+            </m:r>
+          </m:e>
+        </m:d>
+        <m:r>
+          <m:rPr>
+            <m:lit/>
+          </m:rPr>
+          <w:rPr>
+            <w:rFonts w:ascii="Cambria Math" w:hAnsi="Cambria Math"/>
+          </w:rPr>
+          <m:t>/</m:t>
+        </m:r>
+        <m:r>
+          <w:rPr>
+            <w:rFonts w:ascii="Cambria Math" w:hAnsi="Cambria Math"/>
+          </w:rPr>
+          <m:t>α</m:t>
+        </m:r>
+      </m:oMath>
+    </w:p>
+    <w:p>
       <w:r>
         <w:br/>
-        <w:t xml:space="preserve">    α = T / (τ + T)</w:t>
-      </w:r>
-      <w:r>
-        <w:br/>
-        <w:t xml:space="preserve">    τ = T * (1 - α) / α</w:t>
-      </w:r>
-      <w:r>
-        <w:br/>
+      </w:r>
+      <w:r>
         <w:t>Thus, larger τ means slower response and smaller α (heavier smoothing).</w:t>
       </w:r>
       <w:r>
@@ -4896,7 +5865,6 @@
         <w:pStyle w:val="Heading2"/>
       </w:pPr>
       <w:r>
-        <w:lastRenderedPageBreak/>
         <w:t>Example: Frequency Response</w:t>
       </w:r>
     </w:p>
@@ -4910,6 +5878,7 @@
         <w:rPr>
           <w:noProof/>
         </w:rPr>
+        <w:lastRenderedPageBreak/>
         <w:drawing>
           <wp:inline distT="0" distB="0" distL="0" distR="0" wp14:anchorId="7730170F" wp14:editId="5DA100A6">
             <wp:extent cx="5029200" cy="3143250"/>
@@ -4926,7 +5895,7 @@
                     <pic:cNvPicPr/>
                   </pic:nvPicPr>
                   <pic:blipFill>
-                    <a:blip r:embed="rId16"/>
+                    <a:blip r:embed="rId17"/>
                     <a:stretch>
                       <a:fillRect/>
                     </a:stretch>
@@ -5010,7 +5979,7 @@
                     <pic:cNvPicPr/>
                   </pic:nvPicPr>
                   <pic:blipFill>
-                    <a:blip r:embed="rId17"/>
+                    <a:blip r:embed="rId18"/>
                     <a:stretch>
                       <a:fillRect/>
                     </a:stretch>
@@ -5087,7 +6056,7 @@
                     </pic:cNvPicPr>
                   </pic:nvPicPr>
                   <pic:blipFill>
-                    <a:blip r:embed="rId18">
+                    <a:blip r:embed="rId19">
                       <a:extLst>
                         <a:ext uri="{28A0092B-C50C-407E-A947-70E740481C1C}">
                           <a14:useLocalDpi xmlns:a14="http://schemas.microsoft.com/office/drawing/2010/main" val="0"/>
@@ -5166,7 +6135,7 @@
                     <pic:cNvPicPr/>
                   </pic:nvPicPr>
                   <pic:blipFill>
-                    <a:blip r:embed="rId19"/>
+                    <a:blip r:embed="rId20"/>
                     <a:stretch>
                       <a:fillRect/>
                     </a:stretch>
@@ -5247,7 +6216,7 @@
                     <pic:cNvPicPr/>
                   </pic:nvPicPr>
                   <pic:blipFill>
-                    <a:blip r:embed="rId20"/>
+                    <a:blip r:embed="rId21"/>
                     <a:stretch>
                       <a:fillRect/>
                     </a:stretch>
@@ -5298,7 +6267,7 @@
                     <pic:cNvPicPr/>
                   </pic:nvPicPr>
                   <pic:blipFill>
-                    <a:blip r:embed="rId21"/>
+                    <a:blip r:embed="rId22"/>
                     <a:stretch>
                       <a:fillRect/>
                     </a:stretch>
@@ -5349,7 +6318,7 @@
                     <pic:cNvPicPr/>
                   </pic:nvPicPr>
                   <pic:blipFill>
-                    <a:blip r:embed="rId22"/>
+                    <a:blip r:embed="rId23"/>
                     <a:stretch>
                       <a:fillRect/>
                     </a:stretch>
@@ -5400,7 +6369,7 @@
                     <pic:cNvPicPr/>
                   </pic:nvPicPr>
                   <pic:blipFill>
-                    <a:blip r:embed="rId23"/>
+                    <a:blip r:embed="rId24"/>
                     <a:stretch>
                       <a:fillRect/>
                     </a:stretch>
@@ -5471,7 +6440,7 @@
                     <pic:cNvPicPr/>
                   </pic:nvPicPr>
                   <pic:blipFill>
-                    <a:blip r:embed="rId24"/>
+                    <a:blip r:embed="rId25"/>
                     <a:stretch>
                       <a:fillRect/>
                     </a:stretch>
@@ -6824,7 +7793,7 @@
                     <pic:cNvPicPr/>
                   </pic:nvPicPr>
                   <pic:blipFill>
-                    <a:blip r:embed="rId25"/>
+                    <a:blip r:embed="rId26"/>
                     <a:stretch>
                       <a:fillRect/>
                     </a:stretch>
@@ -6899,7 +7868,7 @@
                     <pic:cNvPicPr/>
                   </pic:nvPicPr>
                   <pic:blipFill>
-                    <a:blip r:embed="rId26"/>
+                    <a:blip r:embed="rId27"/>
                     <a:stretch>
                       <a:fillRect/>
                     </a:stretch>
@@ -7258,7 +8227,7 @@
                     <pic:cNvPicPr/>
                   </pic:nvPicPr>
                   <pic:blipFill>
-                    <a:blip r:embed="rId27"/>
+                    <a:blip r:embed="rId28"/>
                     <a:stretch>
                       <a:fillRect/>
                     </a:stretch>
@@ -7813,7 +8782,7 @@
                     <pic:cNvPicPr/>
                   </pic:nvPicPr>
                   <pic:blipFill>
-                    <a:blip r:embed="rId28"/>
+                    <a:blip r:embed="rId29"/>
                     <a:stretch>
                       <a:fillRect/>
                     </a:stretch>
@@ -7919,7 +8888,7 @@
                     </pic:cNvPicPr>
                   </pic:nvPicPr>
                   <pic:blipFill>
-                    <a:blip r:embed="rId29" cstate="print">
+                    <a:blip r:embed="rId30" cstate="print">
                       <a:extLst>
                         <a:ext uri="{28A0092B-C50C-407E-A947-70E740481C1C}">
                           <a14:useLocalDpi xmlns:a14="http://schemas.microsoft.com/office/drawing/2010/main" val="0"/>

</xml_diff>

<commit_message>
Update and clean up teh PLL code using some array to keep track of teh main component of the filter. Found a way to test and extract the damping factor and the resonnace frequency of the filter.
</commit_message>
<xml_diff>
--- a/MathSupport/Filter/PLL/Documentation/Analysis of PLL and Brown_Filter type.docx
+++ b/MathSupport/Filter/PLL/Documentation/Analysis of PLL and Brown_Filter type.docx
@@ -363,23 +363,7 @@
         <w:t>r</w:t>
       </w:r>
       <w:r>
-        <w:t xml:space="preserve"> Brown low pass filter the system full response </w:t>
-      </w:r>
-      <w:proofErr w:type="gramStart"/>
-      <w:r>
-        <w:t>become</w:t>
-      </w:r>
-      <w:proofErr w:type="gramEnd"/>
-      <w:r>
-        <w:t xml:space="preserve"> a </w:t>
-      </w:r>
-      <w:proofErr w:type="gramStart"/>
-      <w:r>
-        <w:t>4 order</w:t>
-      </w:r>
-      <w:proofErr w:type="gramEnd"/>
-      <w:r>
-        <w:t xml:space="preserve"> system with the following characteristic:</w:t>
+        <w:t xml:space="preserve"> Brown low pass filter the system full response become a 4 order system with the following characteristic:</w:t>
       </w:r>
     </w:p>
     <w:p/>
@@ -735,19 +719,11 @@
           <w:lang w:val="fr-CA"/>
         </w:rPr>
       </w:pPr>
-      <w:proofErr w:type="gramStart"/>
       <w:r>
         <w:rPr>
           <w:lang w:val="fr-CA"/>
         </w:rPr>
-        <w:t>y</w:t>
-      </w:r>
-      <w:proofErr w:type="gramEnd"/>
-      <w:r>
-        <w:rPr>
-          <w:lang w:val="fr-CA"/>
-        </w:rPr>
-        <w:t>[n]: output signal</w:t>
+        <w:t>y[n]: output signal</w:t>
       </w:r>
     </w:p>
     <w:p>
@@ -3979,13 +3955,7 @@
                 <w:rPr>
                   <w:rFonts w:ascii="Cambria Math" w:hAnsi="Cambria Math"/>
                 </w:rPr>
-                <m:t>2(</m:t>
-              </m:r>
-              <m:r>
-                <w:rPr>
-                  <w:rFonts w:ascii="Cambria Math" w:hAnsi="Cambria Math"/>
-                </w:rPr>
-                <m:t>2-</m:t>
+                <m:t>2(2-</m:t>
               </m:r>
               <m:r>
                 <m:rPr>
@@ -3994,16 +3964,7 @@
                 <w:rPr>
                   <w:rFonts w:ascii="Cambria Math" w:hAnsi="Cambria Math"/>
                 </w:rPr>
-                <m:t>α</m:t>
-              </m:r>
-              <m:r>
-                <m:rPr>
-                  <m:sty m:val="p"/>
-                </m:rPr>
-                <w:rPr>
-                  <w:rFonts w:ascii="Cambria Math" w:hAnsi="Cambria Math"/>
-                </w:rPr>
-                <m:t>)</m:t>
+                <m:t>α)</m:t>
               </m:r>
               <m:ctrlPr>
                 <w:rPr>
@@ -4565,23 +4526,7 @@
                 <w:b/>
                 <w:bCs/>
               </w:rPr>
-              <w:t xml:space="preserve"> (</w:t>
-            </w:r>
-            <w:proofErr w:type="gramStart"/>
-            <w:r>
-              <w:rPr>
-                <w:b/>
-                <w:bCs/>
-              </w:rPr>
-              <w:t>rad</w:t>
-            </w:r>
-            <w:proofErr w:type="gramEnd"/>
-            <w:r>
-              <w:rPr>
-                <w:b/>
-                <w:bCs/>
-              </w:rPr>
-              <w:t>/sample)</w:t>
+              <w:t xml:space="preserve"> (rad/sample)</w:t>
             </w:r>
           </w:p>
         </w:tc>
@@ -4967,6 +4912,9 @@
             </m:sup>
           </m:sSup>
           <m:r>
+            <m:rPr>
+              <m:sty m:val="p"/>
+            </m:rPr>
             <w:rPr>
               <w:rFonts w:ascii="Cambria Math" w:hAnsi="Cambria Math"/>
             </w:rPr>
@@ -5055,6 +5003,9 @@
             </m:e>
           </m:d>
           <m:r>
+            <m:rPr>
+              <m:sty m:val="p"/>
+            </m:rPr>
             <w:rPr>
               <w:rFonts w:ascii="Cambria Math" w:hAnsi="Cambria Math"/>
             </w:rPr>
@@ -5456,13 +5407,8 @@
       <w:pPr>
         <w:pStyle w:val="Heading2"/>
       </w:pPr>
-      <w:proofErr w:type="gramStart"/>
-      <w:r>
-        <w:t>Continuous-Time</w:t>
-      </w:r>
-      <w:proofErr w:type="gramEnd"/>
-      <w:r>
-        <w:t xml:space="preserve"> (Laplace Domain)</w:t>
+      <w:r>
+        <w:t>Continuous-Time (Laplace Domain)</w:t>
       </w:r>
     </w:p>
     <w:p>
@@ -5532,6 +5478,9 @@
           </m:e>
         </m:d>
         <m:r>
+          <m:rPr>
+            <m:sty m:val="p"/>
+          </m:rPr>
           <w:rPr>
             <w:rFonts w:ascii="Cambria Math" w:hAnsi="Cambria Math"/>
           </w:rPr>
@@ -5554,13 +5503,8 @@
       <w:pPr>
         <w:pStyle w:val="Heading2"/>
       </w:pPr>
-      <w:proofErr w:type="gramStart"/>
-      <w:r>
-        <w:t>Discrete-Time</w:t>
-      </w:r>
-      <w:proofErr w:type="gramEnd"/>
-      <w:r>
-        <w:t xml:space="preserve"> (Z Domain)</w:t>
+      <w:r>
+        <w:t>Discrete-Time (Z Domain)</w:t>
       </w:r>
     </w:p>
     <w:p>
@@ -5676,6 +5620,9 @@
           </m:e>
         </m:d>
         <m:r>
+          <m:rPr>
+            <m:sty m:val="p"/>
+          </m:rPr>
           <w:rPr>
             <w:rFonts w:ascii="Cambria Math" w:hAnsi="Cambria Math"/>
           </w:rPr>
@@ -5728,6 +5675,9 @@
       <w:r>
         <w:br/>
         <w:t xml:space="preserve">    H(z) = α / [1 - (1 - α) z⁻¹]</w:t>
+      </w:r>
+      <w:r>
+        <w:t>87</w:t>
       </w:r>
     </w:p>
     <w:p>
@@ -5783,6 +5733,9 @@
             </m:e>
           </m:d>
           <m:r>
+            <m:rPr>
+              <m:sty m:val="p"/>
+            </m:rPr>
             <w:rPr>
               <w:rFonts w:ascii="Cambria Math" w:hAnsi="Cambria Math"/>
             </w:rPr>
@@ -6921,7 +6874,6 @@
         </w:rPr>
         <w:t xml:space="preserve">A </w:t>
       </w:r>
-      <w:proofErr w:type="gramStart"/>
       <w:r>
         <w:rPr>
           <w:b/>
@@ -6929,7 +6881,6 @@
         </w:rPr>
         <w:t>cos(</w:t>
       </w:r>
-      <w:proofErr w:type="gramEnd"/>
       <w:r>
         <w:rPr>
           <w:b/>
@@ -7022,7 +6973,6 @@
         </w:rPr>
         <w:t xml:space="preserve"> A </w:t>
       </w:r>
-      <w:proofErr w:type="gramStart"/>
       <w:r>
         <w:rPr>
           <w:b/>
@@ -7030,7 +6980,6 @@
         </w:rPr>
         <w:t>cos(</w:t>
       </w:r>
-      <w:proofErr w:type="gramEnd"/>
       <w:r>
         <w:rPr>
           <w:b/>
@@ -7146,23 +7095,7 @@
           <w:b/>
           <w:bCs/>
         </w:rPr>
-        <w:t xml:space="preserve">If we define a </w:t>
-      </w:r>
-      <w:proofErr w:type="gramStart"/>
-      <w:r>
-        <w:rPr>
-          <w:b/>
-          <w:bCs/>
-        </w:rPr>
-        <w:t>new parameters</w:t>
-      </w:r>
-      <w:proofErr w:type="gramEnd"/>
-      <w:r>
-        <w:rPr>
-          <w:b/>
-          <w:bCs/>
-        </w:rPr>
-        <w:t xml:space="preserve"> called the digital frequency </w:t>
+        <w:t xml:space="preserve">If we define a new parameters called the digital frequency </w:t>
       </w:r>
       <m:oMath>
         <m:r>
@@ -7258,7 +7191,6 @@
         </w:rPr>
         <w:t xml:space="preserve">A </w:t>
       </w:r>
-      <w:proofErr w:type="gramStart"/>
       <w:r>
         <w:rPr>
           <w:b/>
@@ -7266,7 +7198,6 @@
         </w:rPr>
         <w:t>cos(</w:t>
       </w:r>
-      <w:proofErr w:type="gramEnd"/>
       <m:oMath>
         <m:d>
           <m:dPr>
@@ -7382,7 +7313,6 @@
         </w:rPr>
         <w:t xml:space="preserve">A </w:t>
       </w:r>
-      <w:proofErr w:type="gramStart"/>
       <w:r>
         <w:rPr>
           <w:b/>
@@ -7390,7 +7320,6 @@
         </w:rPr>
         <w:t>cos(</w:t>
       </w:r>
-      <w:proofErr w:type="gramEnd"/>
       <m:oMath>
         <m:r>
           <m:rPr>
@@ -7456,17 +7385,8 @@
           <w:b/>
           <w:bCs/>
         </w:rPr>
-        <w:t xml:space="preserve">In other </w:t>
-      </w:r>
-      <w:proofErr w:type="gramStart"/>
-      <w:r>
-        <w:rPr>
-          <w:b/>
-          <w:bCs/>
-        </w:rPr>
-        <w:t>word</w:t>
-      </w:r>
-      <w:proofErr w:type="gramEnd"/>
+        <w:t>In other word</w:t>
+      </w:r>
       <w:r>
         <w:rPr>
           <w:b/>
@@ -7688,40 +7608,15 @@
           <w:b/>
           <w:bCs/>
         </w:rPr>
-        <w:t xml:space="preserve">the parameters </w:t>
-      </w:r>
-      <w:proofErr w:type="gramStart"/>
+        <w:t xml:space="preserve">the parameters k the time become </w:t>
+      </w:r>
       <w:r>
         <w:rPr>
           <w:b/>
           <w:bCs/>
         </w:rPr>
-        <w:t>k</w:t>
-      </w:r>
-      <w:proofErr w:type="gramEnd"/>
-      <w:r>
-        <w:rPr>
-          <w:b/>
-          <w:bCs/>
-        </w:rPr>
-        <w:t xml:space="preserve"> the time become </w:t>
-      </w:r>
-      <w:r>
-        <w:rPr>
-          <w:b/>
-          <w:bCs/>
-        </w:rPr>
-        <w:t xml:space="preserve">an integer </w:t>
-      </w:r>
-      <w:proofErr w:type="gramStart"/>
-      <w:r>
-        <w:rPr>
-          <w:b/>
-          <w:bCs/>
-        </w:rPr>
-        <w:t>index</w:t>
-      </w:r>
-      <w:proofErr w:type="gramEnd"/>
+        <w:t>an integer index</w:t>
+      </w:r>
       <w:r>
         <w:rPr>
           <w:b/>
@@ -7891,26 +7786,13 @@
     </w:p>
     <w:p>
       <w:r>
-        <w:t xml:space="preserve">Another aspect to consider for </w:t>
-      </w:r>
-      <w:proofErr w:type="gramStart"/>
-      <w:r>
-        <w:t>a ADPLL</w:t>
-      </w:r>
-      <w:proofErr w:type="gramEnd"/>
+        <w:t>Another aspect to consider for a ADPLL</w:t>
+      </w:r>
       <w:r>
         <w:t xml:space="preserve"> is that</w:t>
       </w:r>
       <w:r>
-        <w:t xml:space="preserve"> there </w:t>
-      </w:r>
-      <w:proofErr w:type="gramStart"/>
-      <w:r>
-        <w:t>is</w:t>
-      </w:r>
-      <w:proofErr w:type="gramEnd"/>
-      <w:r>
-        <w:t xml:space="preserve"> three frequencies of concern for system performance consideration. We have the resonance frequency </w:t>
+        <w:t xml:space="preserve"> there is three frequencies of concern for system performance consideration. We have the resonance frequency </w:t>
       </w:r>
       <m:oMath>
         <m:sSub>
@@ -8485,13 +8367,8 @@
       </w:pPr>
     </w:p>
     <w:p>
-      <w:proofErr w:type="gramStart"/>
-      <w:r>
-        <w:t>Also</w:t>
-      </w:r>
-      <w:proofErr w:type="gramEnd"/>
-      <w:r>
-        <w:t xml:space="preserve"> the </w:t>
+      <w:r>
+        <w:t xml:space="preserve">Also the </w:t>
       </w:r>
       <w:proofErr w:type="spellStart"/>
       <w:r>
@@ -9299,13 +9176,8 @@
         <w:pStyle w:val="IntenseQuote"/>
       </w:pPr>
       <w:r>
-        <w:t xml:space="preserve">    ζ ≈ -</w:t>
-      </w:r>
-      <w:proofErr w:type="gramStart"/>
-      <w:r>
-        <w:t>ln(</w:t>
-      </w:r>
-      <w:proofErr w:type="gramEnd"/>
+        <w:t xml:space="preserve">    ζ ≈ -ln(</w:t>
+      </w:r>
       <m:oMath>
         <m:sSub>
           <m:sSubPr>
@@ -9345,21 +9217,8 @@
         </m:sSub>
       </m:oMath>
       <w:r>
-        <w:t xml:space="preserve">) / </w:t>
-      </w:r>
-      <w:proofErr w:type="gramStart"/>
-      <w:r>
-        <w:t>sqrt(</w:t>
-      </w:r>
-      <w:proofErr w:type="gramEnd"/>
-      <w:r>
-        <w:t>π² + ln</w:t>
-      </w:r>
-      <w:proofErr w:type="gramStart"/>
-      <w:r>
-        <w:t>²(</w:t>
-      </w:r>
-      <w:proofErr w:type="gramEnd"/>
+        <w:t>) / sqrt(π² + ln²(</w:t>
+      </w:r>
       <m:oMath>
         <m:sSub>
           <m:sSubPr>
@@ -9456,15 +9315,7 @@
         <w:t xml:space="preserve"> </w:t>
       </w:r>
       <w:r>
-        <w:t xml:space="preserve"> * </w:t>
-      </w:r>
-      <w:proofErr w:type="gramStart"/>
-      <w:r>
-        <w:t>sqrt(</w:t>
-      </w:r>
-      <w:proofErr w:type="gramEnd"/>
-      <w:r>
-        <w:t>1 - ζ²))</w:t>
+        <w:t xml:space="preserve"> * sqrt(1 - ζ²))</w:t>
       </w:r>
     </w:p>
     <w:p>
@@ -9554,6 +9405,169 @@
       </w:pPr>
       <w:r>
         <w:t>Generated by ChatGPT · OpenAI</w:t>
+      </w:r>
+    </w:p>
+    <w:p>
+      <w:pPr>
+        <w:rPr>
+          <w:b/>
+          <w:bCs/>
+        </w:rPr>
+      </w:pPr>
+      <w:r>
+        <w:rPr>
+          <w:b/>
+          <w:bCs/>
+        </w:rPr>
+        <w:t>How to design the PLL second order system based on the first order IIR standard response.</w:t>
+      </w:r>
+    </w:p>
+    <w:p>
+      <w:pPr>
+        <w:rPr>
+          <w:b/>
+          <w:bCs/>
+        </w:rPr>
+      </w:pPr>
+      <w:r>
+        <w:rPr>
+          <w:b/>
+          <w:bCs/>
+        </w:rPr>
+        <w:lastRenderedPageBreak/>
+        <w:t>For the first order IIR filter we use this factor to define the term α:</w:t>
+      </w:r>
+    </w:p>
+    <w:p>
+      <w:pPr>
+        <w:rPr>
+          <w:b/>
+          <w:bCs/>
+        </w:rPr>
+      </w:pPr>
+      <m:oMathPara>
+        <m:oMath>
+          <m:r>
+            <m:rPr>
+              <m:sty m:val="bi"/>
+            </m:rPr>
+            <w:rPr>
+              <w:rFonts w:ascii="Cambria Math" w:hAnsi="Cambria Math"/>
+            </w:rPr>
+            <m:t>α=</m:t>
+          </m:r>
+          <m:f>
+            <m:fPr>
+              <m:ctrlPr>
+                <w:rPr>
+                  <w:rFonts w:ascii="Cambria Math" w:hAnsi="Cambria Math"/>
+                  <w:b/>
+                  <w:bCs/>
+                  <w:i/>
+                </w:rPr>
+              </m:ctrlPr>
+            </m:fPr>
+            <m:num>
+              <m:r>
+                <m:rPr>
+                  <m:sty m:val="bi"/>
+                </m:rPr>
+                <w:rPr>
+                  <w:rFonts w:ascii="Cambria Math" w:hAnsi="Cambria Math"/>
+                </w:rPr>
+                <m:t>2</m:t>
+              </m:r>
+            </m:num>
+            <m:den>
+              <m:r>
+                <m:rPr>
+                  <m:sty m:val="bi"/>
+                </m:rPr>
+                <w:rPr>
+                  <w:rFonts w:ascii="Cambria Math" w:hAnsi="Cambria Math"/>
+                </w:rPr>
+                <m:t>N+1</m:t>
+              </m:r>
+            </m:den>
+          </m:f>
+        </m:oMath>
+      </m:oMathPara>
+    </w:p>
+    <w:p>
+      <w:pPr>
+        <w:rPr>
+          <w:b/>
+          <w:bCs/>
+        </w:rPr>
+      </w:pPr>
+      <w:r>
+        <w:rPr>
+          <w:b/>
+          <w:bCs/>
+        </w:rPr>
+        <w:t xml:space="preserve">This is the value of </w:t>
+      </w:r>
+      <m:oMath>
+        <m:r>
+          <m:rPr>
+            <m:sty m:val="bi"/>
+          </m:rPr>
+          <w:rPr>
+            <w:rFonts w:ascii="Cambria Math" w:hAnsi="Cambria Math"/>
+          </w:rPr>
+          <m:t xml:space="preserve"> </m:t>
+        </m:r>
+      </m:oMath>
+      <w:r>
+        <w:rPr>
+          <w:b/>
+          <w:bCs/>
+        </w:rPr>
+        <w:t>α</w:t>
+      </w:r>
+      <w:r>
+        <w:rPr>
+          <w:b/>
+          <w:bCs/>
+        </w:rPr>
+        <w:t xml:space="preserve"> that will give similar </w:t>
+      </w:r>
+      <w:r>
+        <w:rPr>
+          <w:b/>
+          <w:bCs/>
+        </w:rPr>
+        <w:t>statistics</w:t>
+      </w:r>
+      <w:r>
+        <w:rPr>
+          <w:b/>
+          <w:bCs/>
+        </w:rPr>
+        <w:t xml:space="preserve"> for average and sigma to a pure FIR filter with a square date window of N points. </w:t>
+      </w:r>
+    </w:p>
+    <w:p>
+      <w:pPr>
+        <w:rPr>
+          <w:b/>
+          <w:bCs/>
+        </w:rPr>
+      </w:pPr>
+    </w:p>
+    <w:p>
+      <w:pPr>
+        <w:rPr>
+          <w:b/>
+          <w:bCs/>
+        </w:rPr>
+      </w:pPr>
+      <w:r>
+        <w:rPr>
+          <w:b/>
+          <w:bCs/>
+        </w:rPr>
+        <w:t xml:space="preserve"> </w:t>
       </w:r>
     </w:p>
     <w:p>

</xml_diff>